<commit_message>
docs: update user reqs file
</commit_message>
<xml_diff>
--- a/User requirements.docx
+++ b/User requirements.docx
@@ -54,47 +54,187 @@
     </w:p>
     <w:p>
       <w:pPr>
-        <w:spacing w:before="100" w:beforeAutospacing="1" w:after="100" w:afterAutospacing="1" w:line="240" w:lineRule="auto"/>
-        <w:outlineLvl w:val="3"/>
-        <w:rPr>
-          <w:rFonts w:ascii="Times New Roman" w:eastAsia="Times New Roman" w:hAnsi="Times New Roman" w:cs="Times New Roman"/>
-          <w:b/>
-          <w:bCs/>
-          <w:sz w:val="24"/>
-          <w:szCs w:val="24"/>
-          <w:lang w:val="en-US" w:eastAsia="ru-RU"/>
-        </w:rPr>
-      </w:pPr>
-      <w:r>
-        <w:rPr>
-          <w:rFonts w:ascii="Times New Roman" w:eastAsia="Times New Roman" w:hAnsi="Times New Roman" w:cs="Times New Roman"/>
-          <w:b/>
-          <w:bCs/>
-          <w:sz w:val="24"/>
-          <w:szCs w:val="24"/>
-          <w:lang w:val="en-US" w:eastAsia="ru-RU"/>
+        <w:pStyle w:val="3"/>
+        <w:rPr>
+          <w:lang w:val="en-US"/>
+        </w:rPr>
+      </w:pPr>
+      <w:r>
+        <w:rPr>
+          <w:lang w:val="en-US"/>
         </w:rPr>
         <w:t>1. Overview</w:t>
       </w:r>
     </w:p>
     <w:p>
       <w:pPr>
-        <w:spacing w:before="100" w:beforeAutospacing="1" w:after="100" w:afterAutospacing="1" w:line="240" w:lineRule="auto"/>
-        <w:rPr>
-          <w:rFonts w:ascii="Times New Roman" w:eastAsia="Times New Roman" w:hAnsi="Times New Roman" w:cs="Times New Roman"/>
-          <w:sz w:val="24"/>
-          <w:szCs w:val="24"/>
-          <w:lang w:val="en-US" w:eastAsia="ru-RU"/>
-        </w:rPr>
-      </w:pPr>
-      <w:r>
-        <w:rPr>
-          <w:rFonts w:ascii="Times New Roman" w:eastAsia="Times New Roman" w:hAnsi="Times New Roman" w:cs="Times New Roman"/>
-          <w:sz w:val="24"/>
-          <w:szCs w:val="24"/>
-          <w:lang w:val="en-US" w:eastAsia="ru-RU"/>
+        <w:pStyle w:val="a4"/>
+        <w:rPr>
+          <w:lang w:val="en-US"/>
+        </w:rPr>
+      </w:pPr>
+      <w:r>
+        <w:rPr>
+          <w:lang w:val="en-US"/>
         </w:rPr>
         <w:t>This document defines the user requirements for the bike rental web application. The platform aims to deliver a seamless and efficient bike rental experience in Dublin, catering to various user groups, including casual riders, subscribers, business owners, and maintenance staff.</w:t>
+      </w:r>
+    </w:p>
+    <w:p>
+      <w:pPr>
+        <w:pStyle w:val="3"/>
+        <w:rPr>
+          <w:lang w:val="en-US"/>
+        </w:rPr>
+      </w:pPr>
+      <w:r>
+        <w:rPr>
+          <w:lang w:val="en-US"/>
+        </w:rPr>
+        <w:t>2. Goals of the Project</w:t>
+      </w:r>
+    </w:p>
+    <w:p>
+      <w:pPr>
+        <w:pStyle w:val="a4"/>
+      </w:pPr>
+      <w:r>
+        <w:rPr>
+          <w:lang w:val="en-US"/>
+        </w:rPr>
+        <w:t xml:space="preserve">The primary goal of this project is to create a user-friendly and reliable bike rental system that enhances urban mobility while ensuring operational efficiency and scalability. </w:t>
+      </w:r>
+      <w:proofErr w:type="spellStart"/>
+      <w:r>
+        <w:t>The</w:t>
+      </w:r>
+      <w:proofErr w:type="spellEnd"/>
+      <w:r>
+        <w:t xml:space="preserve"> </w:t>
+      </w:r>
+      <w:proofErr w:type="spellStart"/>
+      <w:r>
+        <w:t>system</w:t>
+      </w:r>
+      <w:proofErr w:type="spellEnd"/>
+      <w:r>
+        <w:t xml:space="preserve"> </w:t>
+      </w:r>
+      <w:proofErr w:type="spellStart"/>
+      <w:r>
+        <w:t>should</w:t>
+      </w:r>
+      <w:proofErr w:type="spellEnd"/>
+      <w:r>
+        <w:t>:</w:t>
+      </w:r>
+    </w:p>
+    <w:p>
+      <w:pPr>
+        <w:pStyle w:val="a4"/>
+        <w:numPr>
+          <w:ilvl w:val="0"/>
+          <w:numId w:val="16"/>
+        </w:numPr>
+        <w:rPr>
+          <w:lang w:val="en-US"/>
+        </w:rPr>
+      </w:pPr>
+      <w:r>
+        <w:rPr>
+          <w:lang w:val="en-US"/>
+        </w:rPr>
+        <w:t>Provide an intuitive interface for users to rent and return bikes with minimal effort.</w:t>
+      </w:r>
+    </w:p>
+    <w:p>
+      <w:pPr>
+        <w:pStyle w:val="a4"/>
+        <w:numPr>
+          <w:ilvl w:val="0"/>
+          <w:numId w:val="16"/>
+        </w:numPr>
+        <w:rPr>
+          <w:lang w:val="en-US"/>
+        </w:rPr>
+      </w:pPr>
+      <w:r>
+        <w:rPr>
+          <w:lang w:val="en-US"/>
+        </w:rPr>
+        <w:t>Offer secure and flexible payment options.</w:t>
+      </w:r>
+    </w:p>
+    <w:p>
+      <w:pPr>
+        <w:pStyle w:val="a4"/>
+        <w:numPr>
+          <w:ilvl w:val="0"/>
+          <w:numId w:val="16"/>
+        </w:numPr>
+        <w:rPr>
+          <w:lang w:val="en-US"/>
+        </w:rPr>
+      </w:pPr>
+      <w:r>
+        <w:rPr>
+          <w:lang w:val="en-US"/>
+        </w:rPr>
+        <w:t>Support different user roles, ensuring personalized experiences for casual riders, subscribers, business administrators, and maintenance staff.</w:t>
+      </w:r>
+    </w:p>
+    <w:p>
+      <w:pPr>
+        <w:pStyle w:val="a4"/>
+        <w:numPr>
+          <w:ilvl w:val="0"/>
+          <w:numId w:val="16"/>
+        </w:numPr>
+        <w:rPr>
+          <w:lang w:val="en-US"/>
+        </w:rPr>
+      </w:pPr>
+      <w:r>
+        <w:rPr>
+          <w:lang w:val="en-US"/>
+        </w:rPr>
+        <w:t>Enable business owners to manage rentals, monitor bike usage, and optimize fleet distribution.</w:t>
+      </w:r>
+    </w:p>
+    <w:p>
+      <w:pPr>
+        <w:pStyle w:val="a4"/>
+        <w:numPr>
+          <w:ilvl w:val="0"/>
+          <w:numId w:val="16"/>
+        </w:numPr>
+        <w:rPr>
+          <w:lang w:val="en-US"/>
+        </w:rPr>
+      </w:pPr>
+      <w:r>
+        <w:rPr>
+          <w:lang w:val="en-US"/>
+        </w:rPr>
+        <w:t>Integrate real-time tracking and maintenance features to improve service reliability and bike availability.</w:t>
+      </w:r>
+    </w:p>
+    <w:p>
+      <w:pPr>
+        <w:pStyle w:val="a4"/>
+        <w:numPr>
+          <w:ilvl w:val="0"/>
+          <w:numId w:val="16"/>
+        </w:numPr>
+        <w:rPr>
+          <w:lang w:val="en-US"/>
+        </w:rPr>
+      </w:pPr>
+      <w:r>
+        <w:rPr>
+          <w:lang w:val="en-US"/>
+        </w:rPr>
+        <w:t>Ensure a scalable and extendable architecture that can support future enhancements.</w:t>
       </w:r>
     </w:p>
     <w:p>
@@ -139,9 +279,20 @@
           <w:bCs/>
           <w:sz w:val="27"/>
           <w:szCs w:val="27"/>
-          <w:lang w:val="en-US" w:eastAsia="ru-RU"/>
-        </w:rPr>
-        <w:t>2. User Roles &amp; Needs</w:t>
+          <w:lang w:val="uk-UA" w:eastAsia="ru-RU"/>
+        </w:rPr>
+        <w:t>3</w:t>
+      </w:r>
+      <w:r>
+        <w:rPr>
+          <w:rFonts w:ascii="Times New Roman" w:eastAsia="Times New Roman" w:hAnsi="Times New Roman" w:cs="Times New Roman"/>
+          <w:b/>
+          <w:bCs/>
+          <w:sz w:val="27"/>
+          <w:szCs w:val="27"/>
+          <w:lang w:val="en-US" w:eastAsia="ru-RU"/>
+        </w:rPr>
+        <w:t>. User Roles &amp; Needs</w:t>
       </w:r>
     </w:p>
     <w:p>
@@ -164,9 +315,20 @@
           <w:bCs/>
           <w:sz w:val="24"/>
           <w:szCs w:val="24"/>
-          <w:lang w:val="en-US" w:eastAsia="ru-RU"/>
-        </w:rPr>
-        <w:t>2.1 Casual Riders (Tourists &amp; Occasional Users)</w:t>
+          <w:lang w:val="uk-UA" w:eastAsia="ru-RU"/>
+        </w:rPr>
+        <w:t>3</w:t>
+      </w:r>
+      <w:r>
+        <w:rPr>
+          <w:rFonts w:ascii="Times New Roman" w:eastAsia="Times New Roman" w:hAnsi="Times New Roman" w:cs="Times New Roman"/>
+          <w:b/>
+          <w:bCs/>
+          <w:sz w:val="24"/>
+          <w:szCs w:val="24"/>
+          <w:lang w:val="en-US" w:eastAsia="ru-RU"/>
+        </w:rPr>
+        <w:t>.1 Casual Riders (Tourists &amp; Occasional Users)</w:t>
       </w:r>
     </w:p>
     <w:p>
@@ -399,9 +561,20 @@
           <w:bCs/>
           <w:sz w:val="24"/>
           <w:szCs w:val="24"/>
-          <w:lang w:eastAsia="ru-RU"/>
-        </w:rPr>
-        <w:t xml:space="preserve">2.2 </w:t>
+          <w:lang w:val="uk-UA" w:eastAsia="ru-RU"/>
+        </w:rPr>
+        <w:t>3</w:t>
+      </w:r>
+      <w:r>
+        <w:rPr>
+          <w:rFonts w:ascii="Times New Roman" w:eastAsia="Times New Roman" w:hAnsi="Times New Roman" w:cs="Times New Roman"/>
+          <w:b/>
+          <w:bCs/>
+          <w:sz w:val="24"/>
+          <w:szCs w:val="24"/>
+          <w:lang w:eastAsia="ru-RU"/>
+        </w:rPr>
+        <w:t xml:space="preserve">.2 </w:t>
       </w:r>
       <w:proofErr w:type="spellStart"/>
       <w:r>
@@ -650,19 +823,59 @@
           <w:bCs/>
           <w:sz w:val="24"/>
           <w:szCs w:val="24"/>
-          <w:lang w:eastAsia="ru-RU"/>
-        </w:rPr>
-      </w:pPr>
-      <w:r>
-        <w:rPr>
-          <w:rFonts w:ascii="Times New Roman" w:eastAsia="Times New Roman" w:hAnsi="Times New Roman" w:cs="Times New Roman"/>
-          <w:b/>
-          <w:bCs/>
-          <w:sz w:val="24"/>
-          <w:szCs w:val="24"/>
-          <w:lang w:eastAsia="ru-RU"/>
-        </w:rPr>
-        <w:t xml:space="preserve">2.3 </w:t>
+          <w:lang w:val="uk-UA" w:eastAsia="ru-RU"/>
+        </w:rPr>
+      </w:pPr>
+    </w:p>
+    <w:p>
+      <w:pPr>
+        <w:spacing w:before="100" w:beforeAutospacing="1" w:after="100" w:afterAutospacing="1" w:line="240" w:lineRule="auto"/>
+        <w:outlineLvl w:val="3"/>
+        <w:rPr>
+          <w:rFonts w:ascii="Times New Roman" w:eastAsia="Times New Roman" w:hAnsi="Times New Roman" w:cs="Times New Roman"/>
+          <w:b/>
+          <w:bCs/>
+          <w:sz w:val="24"/>
+          <w:szCs w:val="24"/>
+          <w:lang w:val="uk-UA" w:eastAsia="ru-RU"/>
+        </w:rPr>
+      </w:pPr>
+    </w:p>
+    <w:p>
+      <w:pPr>
+        <w:spacing w:before="100" w:beforeAutospacing="1" w:after="100" w:afterAutospacing="1" w:line="240" w:lineRule="auto"/>
+        <w:outlineLvl w:val="3"/>
+        <w:rPr>
+          <w:rFonts w:ascii="Times New Roman" w:eastAsia="Times New Roman" w:hAnsi="Times New Roman" w:cs="Times New Roman"/>
+          <w:b/>
+          <w:bCs/>
+          <w:sz w:val="24"/>
+          <w:szCs w:val="24"/>
+          <w:lang w:eastAsia="ru-RU"/>
+        </w:rPr>
+      </w:pPr>
+      <w:r>
+        <w:rPr>
+          <w:rFonts w:ascii="Times New Roman" w:eastAsia="Times New Roman" w:hAnsi="Times New Roman" w:cs="Times New Roman"/>
+          <w:b/>
+          <w:bCs/>
+          <w:sz w:val="24"/>
+          <w:szCs w:val="24"/>
+          <w:lang w:val="uk-UA" w:eastAsia="ru-RU"/>
+        </w:rPr>
+        <w:lastRenderedPageBreak/>
+        <w:t>3</w:t>
+      </w:r>
+      <w:r>
+        <w:rPr>
+          <w:rFonts w:ascii="Times New Roman" w:eastAsia="Times New Roman" w:hAnsi="Times New Roman" w:cs="Times New Roman"/>
+          <w:b/>
+          <w:bCs/>
+          <w:sz w:val="24"/>
+          <w:szCs w:val="24"/>
+          <w:lang w:eastAsia="ru-RU"/>
+        </w:rPr>
+        <w:t xml:space="preserve">.3 </w:t>
       </w:r>
       <w:proofErr w:type="spellStart"/>
       <w:r>
@@ -923,9 +1136,20 @@
           <w:bCs/>
           <w:sz w:val="24"/>
           <w:szCs w:val="24"/>
-          <w:lang w:eastAsia="ru-RU"/>
-        </w:rPr>
-        <w:t xml:space="preserve">2.4 </w:t>
+          <w:lang w:val="uk-UA" w:eastAsia="ru-RU"/>
+        </w:rPr>
+        <w:t>3</w:t>
+      </w:r>
+      <w:r>
+        <w:rPr>
+          <w:rFonts w:ascii="Times New Roman" w:eastAsia="Times New Roman" w:hAnsi="Times New Roman" w:cs="Times New Roman"/>
+          <w:b/>
+          <w:bCs/>
+          <w:sz w:val="24"/>
+          <w:szCs w:val="24"/>
+          <w:lang w:eastAsia="ru-RU"/>
+        </w:rPr>
+        <w:t xml:space="preserve">.4 </w:t>
       </w:r>
       <w:proofErr w:type="spellStart"/>
       <w:r>
@@ -1128,7 +1352,7 @@
           <w:bCs/>
           <w:sz w:val="27"/>
           <w:szCs w:val="27"/>
-          <w:lang w:eastAsia="ru-RU"/>
+          <w:lang w:val="en-US" w:eastAsia="ru-RU"/>
         </w:rPr>
       </w:pPr>
       <w:r>
@@ -1138,11 +1362,10 @@
           <w:bCs/>
           <w:sz w:val="27"/>
           <w:szCs w:val="27"/>
-          <w:lang w:eastAsia="ru-RU"/>
-        </w:rPr>
-        <w:t xml:space="preserve">3. </w:t>
-      </w:r>
-      <w:proofErr w:type="spellStart"/>
+          <w:lang w:val="uk-UA" w:eastAsia="ru-RU"/>
+        </w:rPr>
+        <w:t>4</w:t>
+      </w:r>
       <w:r>
         <w:rPr>
           <w:rFonts w:ascii="Times New Roman" w:eastAsia="Times New Roman" w:hAnsi="Times New Roman" w:cs="Times New Roman"/>
@@ -1150,35 +1373,10 @@
           <w:bCs/>
           <w:sz w:val="27"/>
           <w:szCs w:val="27"/>
-          <w:lang w:eastAsia="ru-RU"/>
-        </w:rPr>
-        <w:t>Functional</w:t>
-      </w:r>
-      <w:proofErr w:type="spellEnd"/>
-      <w:r>
-        <w:rPr>
-          <w:rFonts w:ascii="Times New Roman" w:eastAsia="Times New Roman" w:hAnsi="Times New Roman" w:cs="Times New Roman"/>
-          <w:b/>
-          <w:bCs/>
-          <w:sz w:val="27"/>
-          <w:szCs w:val="27"/>
-          <w:lang w:eastAsia="ru-RU"/>
-        </w:rPr>
-        <w:t xml:space="preserve"> </w:t>
-      </w:r>
-      <w:proofErr w:type="spellStart"/>
-      <w:r>
-        <w:rPr>
-          <w:rFonts w:ascii="Times New Roman" w:eastAsia="Times New Roman" w:hAnsi="Times New Roman" w:cs="Times New Roman"/>
-          <w:b/>
-          <w:bCs/>
-          <w:sz w:val="27"/>
-          <w:szCs w:val="27"/>
-          <w:lang w:eastAsia="ru-RU"/>
-        </w:rPr>
-        <w:t>Requirements</w:t>
-      </w:r>
-      <w:proofErr w:type="spellEnd"/>
+          <w:lang w:val="en-US" w:eastAsia="ru-RU"/>
+        </w:rPr>
+        <w:t>. Functional Requirements</w:t>
+      </w:r>
     </w:p>
     <w:p>
       <w:pPr>
@@ -1190,81 +1388,31 @@
           <w:bCs/>
           <w:sz w:val="24"/>
           <w:szCs w:val="24"/>
-          <w:lang w:eastAsia="ru-RU"/>
-        </w:rPr>
-      </w:pPr>
-      <w:r>
-        <w:rPr>
-          <w:rFonts w:ascii="Times New Roman" w:eastAsia="Times New Roman" w:hAnsi="Times New Roman" w:cs="Times New Roman"/>
-          <w:b/>
-          <w:bCs/>
-          <w:sz w:val="24"/>
-          <w:szCs w:val="24"/>
-          <w:lang w:eastAsia="ru-RU"/>
-        </w:rPr>
-        <w:t xml:space="preserve">3.1 </w:t>
-      </w:r>
-      <w:proofErr w:type="spellStart"/>
-      <w:r>
-        <w:rPr>
-          <w:rFonts w:ascii="Times New Roman" w:eastAsia="Times New Roman" w:hAnsi="Times New Roman" w:cs="Times New Roman"/>
-          <w:b/>
-          <w:bCs/>
-          <w:sz w:val="24"/>
-          <w:szCs w:val="24"/>
-          <w:lang w:eastAsia="ru-RU"/>
-        </w:rPr>
-        <w:t>User</w:t>
-      </w:r>
-      <w:proofErr w:type="spellEnd"/>
-      <w:r>
-        <w:rPr>
-          <w:rFonts w:ascii="Times New Roman" w:eastAsia="Times New Roman" w:hAnsi="Times New Roman" w:cs="Times New Roman"/>
-          <w:b/>
-          <w:bCs/>
-          <w:sz w:val="24"/>
-          <w:szCs w:val="24"/>
-          <w:lang w:eastAsia="ru-RU"/>
-        </w:rPr>
-        <w:t xml:space="preserve"> </w:t>
-      </w:r>
-      <w:proofErr w:type="spellStart"/>
-      <w:r>
-        <w:rPr>
-          <w:rFonts w:ascii="Times New Roman" w:eastAsia="Times New Roman" w:hAnsi="Times New Roman" w:cs="Times New Roman"/>
-          <w:b/>
-          <w:bCs/>
-          <w:sz w:val="24"/>
-          <w:szCs w:val="24"/>
-          <w:lang w:eastAsia="ru-RU"/>
-        </w:rPr>
-        <w:t>Authentication</w:t>
-      </w:r>
-      <w:proofErr w:type="spellEnd"/>
-      <w:r>
-        <w:rPr>
-          <w:rFonts w:ascii="Times New Roman" w:eastAsia="Times New Roman" w:hAnsi="Times New Roman" w:cs="Times New Roman"/>
-          <w:b/>
-          <w:bCs/>
-          <w:sz w:val="24"/>
-          <w:szCs w:val="24"/>
-          <w:lang w:eastAsia="ru-RU"/>
-        </w:rPr>
-        <w:t xml:space="preserve"> &amp; </w:t>
-      </w:r>
-      <w:proofErr w:type="spellStart"/>
-      <w:r>
-        <w:rPr>
-          <w:rFonts w:ascii="Times New Roman" w:eastAsia="Times New Roman" w:hAnsi="Times New Roman" w:cs="Times New Roman"/>
-          <w:b/>
-          <w:bCs/>
-          <w:sz w:val="24"/>
-          <w:szCs w:val="24"/>
-          <w:lang w:eastAsia="ru-RU"/>
-        </w:rPr>
-        <w:t>Profiles</w:t>
-      </w:r>
-      <w:proofErr w:type="spellEnd"/>
+          <w:lang w:val="en-US" w:eastAsia="ru-RU"/>
+        </w:rPr>
+      </w:pPr>
+      <w:r>
+        <w:rPr>
+          <w:rFonts w:ascii="Times New Roman" w:eastAsia="Times New Roman" w:hAnsi="Times New Roman" w:cs="Times New Roman"/>
+          <w:b/>
+          <w:bCs/>
+          <w:sz w:val="24"/>
+          <w:szCs w:val="24"/>
+          <w:lang w:val="uk-UA" w:eastAsia="ru-RU"/>
+        </w:rPr>
+        <w:t>4</w:t>
+      </w:r>
+      <w:r>
+        <w:rPr>
+          <w:rFonts w:ascii="Times New Roman" w:eastAsia="Times New Roman" w:hAnsi="Times New Roman" w:cs="Times New Roman"/>
+          <w:b/>
+          <w:bCs/>
+          <w:sz w:val="24"/>
+          <w:szCs w:val="24"/>
+          <w:lang w:val="en-US" w:eastAsia="ru-RU"/>
+        </w:rPr>
+        <w:t>.1 User Authentication &amp; Profiles</w:t>
+      </w:r>
     </w:p>
     <w:p>
       <w:pPr>
@@ -1287,7 +1435,6 @@
           <w:szCs w:val="24"/>
           <w:lang w:val="en-US" w:eastAsia="ru-RU"/>
         </w:rPr>
-        <w:lastRenderedPageBreak/>
         <w:t xml:space="preserve">Secure </w:t>
       </w:r>
       <w:r>
@@ -1401,9 +1548,20 @@
           <w:bCs/>
           <w:sz w:val="24"/>
           <w:szCs w:val="24"/>
-          <w:lang w:eastAsia="ru-RU"/>
-        </w:rPr>
-        <w:t xml:space="preserve">3.2 </w:t>
+          <w:lang w:val="uk-UA" w:eastAsia="ru-RU"/>
+        </w:rPr>
+        <w:t>4</w:t>
+      </w:r>
+      <w:r>
+        <w:rPr>
+          <w:rFonts w:ascii="Times New Roman" w:eastAsia="Times New Roman" w:hAnsi="Times New Roman" w:cs="Times New Roman"/>
+          <w:b/>
+          <w:bCs/>
+          <w:sz w:val="24"/>
+          <w:szCs w:val="24"/>
+          <w:lang w:eastAsia="ru-RU"/>
+        </w:rPr>
+        <w:t xml:space="preserve">.2 </w:t>
       </w:r>
       <w:proofErr w:type="spellStart"/>
       <w:r>
@@ -1618,9 +1776,20 @@
           <w:bCs/>
           <w:sz w:val="24"/>
           <w:szCs w:val="24"/>
-          <w:lang w:eastAsia="ru-RU"/>
-        </w:rPr>
-        <w:t xml:space="preserve">3.3 </w:t>
+          <w:lang w:val="uk-UA" w:eastAsia="ru-RU"/>
+        </w:rPr>
+        <w:t>4</w:t>
+      </w:r>
+      <w:r>
+        <w:rPr>
+          <w:rFonts w:ascii="Times New Roman" w:eastAsia="Times New Roman" w:hAnsi="Times New Roman" w:cs="Times New Roman"/>
+          <w:b/>
+          <w:bCs/>
+          <w:sz w:val="24"/>
+          <w:szCs w:val="24"/>
+          <w:lang w:eastAsia="ru-RU"/>
+        </w:rPr>
+        <w:t xml:space="preserve">.3 </w:t>
       </w:r>
       <w:proofErr w:type="spellStart"/>
       <w:r>
@@ -1910,9 +2079,20 @@
           <w:bCs/>
           <w:sz w:val="24"/>
           <w:szCs w:val="24"/>
-          <w:lang w:eastAsia="ru-RU"/>
-        </w:rPr>
-        <w:t xml:space="preserve">3.4 </w:t>
+          <w:lang w:val="uk-UA" w:eastAsia="ru-RU"/>
+        </w:rPr>
+        <w:t>4</w:t>
+      </w:r>
+      <w:r>
+        <w:rPr>
+          <w:rFonts w:ascii="Times New Roman" w:eastAsia="Times New Roman" w:hAnsi="Times New Roman" w:cs="Times New Roman"/>
+          <w:b/>
+          <w:bCs/>
+          <w:sz w:val="24"/>
+          <w:szCs w:val="24"/>
+          <w:lang w:eastAsia="ru-RU"/>
+        </w:rPr>
+        <w:t xml:space="preserve">.4 </w:t>
       </w:r>
       <w:proofErr w:type="spellStart"/>
       <w:r>
@@ -2136,9 +2316,20 @@
           <w:bCs/>
           <w:sz w:val="24"/>
           <w:szCs w:val="24"/>
-          <w:lang w:eastAsia="ru-RU"/>
-        </w:rPr>
-        <w:t xml:space="preserve">3.5 </w:t>
+          <w:lang w:val="uk-UA" w:eastAsia="ru-RU"/>
+        </w:rPr>
+        <w:t>4</w:t>
+      </w:r>
+      <w:r>
+        <w:rPr>
+          <w:rFonts w:ascii="Times New Roman" w:eastAsia="Times New Roman" w:hAnsi="Times New Roman" w:cs="Times New Roman"/>
+          <w:b/>
+          <w:bCs/>
+          <w:sz w:val="24"/>
+          <w:szCs w:val="24"/>
+          <w:lang w:eastAsia="ru-RU"/>
+        </w:rPr>
+        <w:t xml:space="preserve">.5 </w:t>
       </w:r>
       <w:proofErr w:type="spellStart"/>
       <w:r>
@@ -2359,6 +2550,7 @@
           <w:szCs w:val="24"/>
           <w:lang w:eastAsia="ru-RU"/>
         </w:rPr>
+        <w:lastRenderedPageBreak/>
         <w:pict>
           <v:rect id="_x0000_i1027" style="width:0;height:1.5pt" o:hralign="center" o:hrstd="t" o:hr="t" fillcolor="#a0a0a0" stroked="f"/>
         </w:pict>
@@ -2374,7 +2566,7 @@
           <w:bCs/>
           <w:sz w:val="27"/>
           <w:szCs w:val="27"/>
-          <w:lang w:eastAsia="ru-RU"/>
+          <w:lang w:val="en-US" w:eastAsia="ru-RU"/>
         </w:rPr>
       </w:pPr>
       <w:r>
@@ -2384,11 +2576,10 @@
           <w:bCs/>
           <w:sz w:val="27"/>
           <w:szCs w:val="27"/>
-          <w:lang w:eastAsia="ru-RU"/>
-        </w:rPr>
-        <w:t xml:space="preserve">4. </w:t>
-      </w:r>
-      <w:proofErr w:type="spellStart"/>
+          <w:lang w:val="uk-UA" w:eastAsia="ru-RU"/>
+        </w:rPr>
+        <w:t>5</w:t>
+      </w:r>
       <w:r>
         <w:rPr>
           <w:rFonts w:ascii="Times New Roman" w:eastAsia="Times New Roman" w:hAnsi="Times New Roman" w:cs="Times New Roman"/>
@@ -2396,35 +2587,10 @@
           <w:bCs/>
           <w:sz w:val="27"/>
           <w:szCs w:val="27"/>
-          <w:lang w:eastAsia="ru-RU"/>
-        </w:rPr>
-        <w:t>Non-Functional</w:t>
-      </w:r>
-      <w:proofErr w:type="spellEnd"/>
-      <w:r>
-        <w:rPr>
-          <w:rFonts w:ascii="Times New Roman" w:eastAsia="Times New Roman" w:hAnsi="Times New Roman" w:cs="Times New Roman"/>
-          <w:b/>
-          <w:bCs/>
-          <w:sz w:val="27"/>
-          <w:szCs w:val="27"/>
-          <w:lang w:eastAsia="ru-RU"/>
-        </w:rPr>
-        <w:t xml:space="preserve"> </w:t>
-      </w:r>
-      <w:proofErr w:type="spellStart"/>
-      <w:r>
-        <w:rPr>
-          <w:rFonts w:ascii="Times New Roman" w:eastAsia="Times New Roman" w:hAnsi="Times New Roman" w:cs="Times New Roman"/>
-          <w:b/>
-          <w:bCs/>
-          <w:sz w:val="27"/>
-          <w:szCs w:val="27"/>
-          <w:lang w:eastAsia="ru-RU"/>
-        </w:rPr>
-        <w:t>Requirements</w:t>
-      </w:r>
-      <w:proofErr w:type="spellEnd"/>
+          <w:lang w:val="en-US" w:eastAsia="ru-RU"/>
+        </w:rPr>
+        <w:t>. Non-Functional Requirements</w:t>
+      </w:r>
     </w:p>
     <w:p>
       <w:pPr>
@@ -2436,57 +2602,31 @@
           <w:bCs/>
           <w:sz w:val="24"/>
           <w:szCs w:val="24"/>
-          <w:lang w:eastAsia="ru-RU"/>
-        </w:rPr>
-      </w:pPr>
-      <w:r>
-        <w:rPr>
-          <w:rFonts w:ascii="Times New Roman" w:eastAsia="Times New Roman" w:hAnsi="Times New Roman" w:cs="Times New Roman"/>
-          <w:b/>
-          <w:bCs/>
-          <w:sz w:val="24"/>
-          <w:szCs w:val="24"/>
-          <w:lang w:eastAsia="ru-RU"/>
-        </w:rPr>
-        <w:t xml:space="preserve">4.1 </w:t>
-      </w:r>
-      <w:proofErr w:type="spellStart"/>
-      <w:r>
-        <w:rPr>
-          <w:rFonts w:ascii="Times New Roman" w:eastAsia="Times New Roman" w:hAnsi="Times New Roman" w:cs="Times New Roman"/>
-          <w:b/>
-          <w:bCs/>
-          <w:sz w:val="24"/>
-          <w:szCs w:val="24"/>
-          <w:lang w:eastAsia="ru-RU"/>
-        </w:rPr>
-        <w:t>Performance</w:t>
-      </w:r>
-      <w:proofErr w:type="spellEnd"/>
-      <w:r>
-        <w:rPr>
-          <w:rFonts w:ascii="Times New Roman" w:eastAsia="Times New Roman" w:hAnsi="Times New Roman" w:cs="Times New Roman"/>
-          <w:b/>
-          <w:bCs/>
-          <w:sz w:val="24"/>
-          <w:szCs w:val="24"/>
-          <w:lang w:eastAsia="ru-RU"/>
-        </w:rPr>
-        <w:t xml:space="preserve"> &amp; </w:t>
-      </w:r>
-      <w:proofErr w:type="spellStart"/>
-      <w:r>
-        <w:rPr>
-          <w:rFonts w:ascii="Times New Roman" w:eastAsia="Times New Roman" w:hAnsi="Times New Roman" w:cs="Times New Roman"/>
-          <w:b/>
-          <w:bCs/>
-          <w:sz w:val="24"/>
-          <w:szCs w:val="24"/>
-          <w:lang w:eastAsia="ru-RU"/>
-        </w:rPr>
-        <w:t>Scalability</w:t>
-      </w:r>
-      <w:proofErr w:type="spellEnd"/>
+          <w:lang w:val="en-US" w:eastAsia="ru-RU"/>
+        </w:rPr>
+      </w:pPr>
+      <w:r>
+        <w:rPr>
+          <w:rFonts w:ascii="Times New Roman" w:eastAsia="Times New Roman" w:hAnsi="Times New Roman" w:cs="Times New Roman"/>
+          <w:b/>
+          <w:bCs/>
+          <w:sz w:val="24"/>
+          <w:szCs w:val="24"/>
+          <w:lang w:val="uk-UA" w:eastAsia="ru-RU"/>
+        </w:rPr>
+        <w:t>5</w:t>
+      </w:r>
+      <w:r>
+        <w:rPr>
+          <w:rFonts w:ascii="Times New Roman" w:eastAsia="Times New Roman" w:hAnsi="Times New Roman" w:cs="Times New Roman"/>
+          <w:b/>
+          <w:bCs/>
+          <w:sz w:val="24"/>
+          <w:szCs w:val="24"/>
+          <w:lang w:val="en-US" w:eastAsia="ru-RU"/>
+        </w:rPr>
+        <w:t>.1 Performance &amp; Scalability</w:t>
+      </w:r>
     </w:p>
     <w:p>
       <w:pPr>
@@ -2607,9 +2747,20 @@
           <w:bCs/>
           <w:sz w:val="24"/>
           <w:szCs w:val="24"/>
-          <w:lang w:eastAsia="ru-RU"/>
-        </w:rPr>
-        <w:t xml:space="preserve">4.2 </w:t>
+          <w:lang w:val="uk-UA" w:eastAsia="ru-RU"/>
+        </w:rPr>
+        <w:t>5</w:t>
+      </w:r>
+      <w:r>
+        <w:rPr>
+          <w:rFonts w:ascii="Times New Roman" w:eastAsia="Times New Roman" w:hAnsi="Times New Roman" w:cs="Times New Roman"/>
+          <w:b/>
+          <w:bCs/>
+          <w:sz w:val="24"/>
+          <w:szCs w:val="24"/>
+          <w:lang w:eastAsia="ru-RU"/>
+        </w:rPr>
+        <w:t xml:space="preserve">.2 </w:t>
       </w:r>
       <w:proofErr w:type="spellStart"/>
       <w:r>
@@ -2774,9 +2925,20 @@
           <w:bCs/>
           <w:sz w:val="24"/>
           <w:szCs w:val="24"/>
-          <w:lang w:eastAsia="ru-RU"/>
-        </w:rPr>
-        <w:t xml:space="preserve">4.3 </w:t>
+          <w:lang w:val="uk-UA" w:eastAsia="ru-RU"/>
+        </w:rPr>
+        <w:t>5</w:t>
+      </w:r>
+      <w:r>
+        <w:rPr>
+          <w:rFonts w:ascii="Times New Roman" w:eastAsia="Times New Roman" w:hAnsi="Times New Roman" w:cs="Times New Roman"/>
+          <w:b/>
+          <w:bCs/>
+          <w:sz w:val="24"/>
+          <w:szCs w:val="24"/>
+          <w:lang w:eastAsia="ru-RU"/>
+        </w:rPr>
+        <w:t xml:space="preserve">.3 </w:t>
       </w:r>
       <w:proofErr w:type="spellStart"/>
       <w:r>
@@ -2962,7 +3124,6 @@
           <w:szCs w:val="24"/>
           <w:lang w:eastAsia="ru-RU"/>
         </w:rPr>
-        <w:lastRenderedPageBreak/>
         <w:pict>
           <v:rect id="_x0000_i1028" style="width:0;height:1.5pt" o:hralign="center" o:hrstd="t" o:hr="t" fillcolor="#a0a0a0" stroked="f"/>
         </w:pict>
@@ -2978,7 +3139,7 @@
           <w:bCs/>
           <w:sz w:val="27"/>
           <w:szCs w:val="27"/>
-          <w:lang w:eastAsia="ru-RU"/>
+          <w:lang w:val="en-US" w:eastAsia="ru-RU"/>
         </w:rPr>
       </w:pPr>
       <w:r>
@@ -2988,11 +3149,10 @@
           <w:bCs/>
           <w:sz w:val="27"/>
           <w:szCs w:val="27"/>
-          <w:lang w:eastAsia="ru-RU"/>
-        </w:rPr>
-        <w:t xml:space="preserve">5. </w:t>
-      </w:r>
-      <w:proofErr w:type="spellStart"/>
+          <w:lang w:val="uk-UA" w:eastAsia="ru-RU"/>
+        </w:rPr>
+        <w:t>6</w:t>
+      </w:r>
       <w:r>
         <w:rPr>
           <w:rFonts w:ascii="Times New Roman" w:eastAsia="Times New Roman" w:hAnsi="Times New Roman" w:cs="Times New Roman"/>
@@ -3000,35 +3160,10 @@
           <w:bCs/>
           <w:sz w:val="27"/>
           <w:szCs w:val="27"/>
-          <w:lang w:eastAsia="ru-RU"/>
-        </w:rPr>
-        <w:t>Project</w:t>
-      </w:r>
-      <w:proofErr w:type="spellEnd"/>
-      <w:r>
-        <w:rPr>
-          <w:rFonts w:ascii="Times New Roman" w:eastAsia="Times New Roman" w:hAnsi="Times New Roman" w:cs="Times New Roman"/>
-          <w:b/>
-          <w:bCs/>
-          <w:sz w:val="27"/>
-          <w:szCs w:val="27"/>
-          <w:lang w:eastAsia="ru-RU"/>
-        </w:rPr>
-        <w:t xml:space="preserve"> </w:t>
-      </w:r>
-      <w:proofErr w:type="spellStart"/>
-      <w:r>
-        <w:rPr>
-          <w:rFonts w:ascii="Times New Roman" w:eastAsia="Times New Roman" w:hAnsi="Times New Roman" w:cs="Times New Roman"/>
-          <w:b/>
-          <w:bCs/>
-          <w:sz w:val="27"/>
-          <w:szCs w:val="27"/>
-          <w:lang w:eastAsia="ru-RU"/>
-        </w:rPr>
-        <w:t>Feasibility</w:t>
-      </w:r>
-      <w:proofErr w:type="spellEnd"/>
+          <w:lang w:val="en-US" w:eastAsia="ru-RU"/>
+        </w:rPr>
+        <w:t>. Project Feasibility</w:t>
+      </w:r>
     </w:p>
     <w:p>
       <w:pPr>
@@ -3040,81 +3175,31 @@
           <w:bCs/>
           <w:sz w:val="24"/>
           <w:szCs w:val="24"/>
-          <w:lang w:eastAsia="ru-RU"/>
-        </w:rPr>
-      </w:pPr>
-      <w:r>
-        <w:rPr>
-          <w:rFonts w:ascii="Times New Roman" w:eastAsia="Times New Roman" w:hAnsi="Times New Roman" w:cs="Times New Roman"/>
-          <w:b/>
-          <w:bCs/>
-          <w:sz w:val="24"/>
-          <w:szCs w:val="24"/>
-          <w:lang w:eastAsia="ru-RU"/>
-        </w:rPr>
-        <w:t xml:space="preserve">5.1 </w:t>
-      </w:r>
-      <w:proofErr w:type="spellStart"/>
-      <w:r>
-        <w:rPr>
-          <w:rFonts w:ascii="Times New Roman" w:eastAsia="Times New Roman" w:hAnsi="Times New Roman" w:cs="Times New Roman"/>
-          <w:b/>
-          <w:bCs/>
-          <w:sz w:val="24"/>
-          <w:szCs w:val="24"/>
-          <w:lang w:eastAsia="ru-RU"/>
-        </w:rPr>
-        <w:t>Timeline</w:t>
-      </w:r>
-      <w:proofErr w:type="spellEnd"/>
-      <w:r>
-        <w:rPr>
-          <w:rFonts w:ascii="Times New Roman" w:eastAsia="Times New Roman" w:hAnsi="Times New Roman" w:cs="Times New Roman"/>
-          <w:b/>
-          <w:bCs/>
-          <w:sz w:val="24"/>
-          <w:szCs w:val="24"/>
-          <w:lang w:eastAsia="ru-RU"/>
-        </w:rPr>
-        <w:t xml:space="preserve"> &amp; </w:t>
-      </w:r>
-      <w:proofErr w:type="spellStart"/>
-      <w:r>
-        <w:rPr>
-          <w:rFonts w:ascii="Times New Roman" w:eastAsia="Times New Roman" w:hAnsi="Times New Roman" w:cs="Times New Roman"/>
-          <w:b/>
-          <w:bCs/>
-          <w:sz w:val="24"/>
-          <w:szCs w:val="24"/>
-          <w:lang w:eastAsia="ru-RU"/>
-        </w:rPr>
-        <w:t>Development</w:t>
-      </w:r>
-      <w:proofErr w:type="spellEnd"/>
-      <w:r>
-        <w:rPr>
-          <w:rFonts w:ascii="Times New Roman" w:eastAsia="Times New Roman" w:hAnsi="Times New Roman" w:cs="Times New Roman"/>
-          <w:b/>
-          <w:bCs/>
-          <w:sz w:val="24"/>
-          <w:szCs w:val="24"/>
-          <w:lang w:eastAsia="ru-RU"/>
-        </w:rPr>
-        <w:t xml:space="preserve"> </w:t>
-      </w:r>
-      <w:proofErr w:type="spellStart"/>
-      <w:r>
-        <w:rPr>
-          <w:rFonts w:ascii="Times New Roman" w:eastAsia="Times New Roman" w:hAnsi="Times New Roman" w:cs="Times New Roman"/>
-          <w:b/>
-          <w:bCs/>
-          <w:sz w:val="24"/>
-          <w:szCs w:val="24"/>
-          <w:lang w:eastAsia="ru-RU"/>
-        </w:rPr>
-        <w:t>Plan</w:t>
-      </w:r>
-      <w:proofErr w:type="spellEnd"/>
+          <w:lang w:val="en-US" w:eastAsia="ru-RU"/>
+        </w:rPr>
+      </w:pPr>
+      <w:r>
+        <w:rPr>
+          <w:rFonts w:ascii="Times New Roman" w:eastAsia="Times New Roman" w:hAnsi="Times New Roman" w:cs="Times New Roman"/>
+          <w:b/>
+          <w:bCs/>
+          <w:sz w:val="24"/>
+          <w:szCs w:val="24"/>
+          <w:lang w:val="uk-UA" w:eastAsia="ru-RU"/>
+        </w:rPr>
+        <w:t>6</w:t>
+      </w:r>
+      <w:r>
+        <w:rPr>
+          <w:rFonts w:ascii="Times New Roman" w:eastAsia="Times New Roman" w:hAnsi="Times New Roman" w:cs="Times New Roman"/>
+          <w:b/>
+          <w:bCs/>
+          <w:sz w:val="24"/>
+          <w:szCs w:val="24"/>
+          <w:lang w:val="en-US" w:eastAsia="ru-RU"/>
+        </w:rPr>
+        <w:t>.1 Timeline &amp; Development Plan</w:t>
+      </w:r>
     </w:p>
     <w:p>
       <w:pPr>
@@ -3602,9 +3687,20 @@
           <w:bCs/>
           <w:sz w:val="24"/>
           <w:szCs w:val="24"/>
-          <w:lang w:eastAsia="ru-RU"/>
-        </w:rPr>
-        <w:t xml:space="preserve">5.2 </w:t>
+          <w:lang w:val="uk-UA" w:eastAsia="ru-RU"/>
+        </w:rPr>
+        <w:t>6</w:t>
+      </w:r>
+      <w:r>
+        <w:rPr>
+          <w:rFonts w:ascii="Times New Roman" w:eastAsia="Times New Roman" w:hAnsi="Times New Roman" w:cs="Times New Roman"/>
+          <w:b/>
+          <w:bCs/>
+          <w:sz w:val="24"/>
+          <w:szCs w:val="24"/>
+          <w:lang w:eastAsia="ru-RU"/>
+        </w:rPr>
+        <w:t xml:space="preserve">.2 </w:t>
       </w:r>
       <w:proofErr w:type="spellStart"/>
       <w:r>
@@ -4342,9 +4438,23 @@
           <w:bCs/>
           <w:sz w:val="27"/>
           <w:szCs w:val="27"/>
-          <w:lang w:eastAsia="ru-RU"/>
-        </w:rPr>
-        <w:t xml:space="preserve">6. </w:t>
+          <w:lang w:val="uk-UA" w:eastAsia="ru-RU"/>
+        </w:rPr>
+        <w:lastRenderedPageBreak/>
+        <w:t>7</w:t>
+      </w:r>
+      <w:bookmarkStart w:id="0" w:name="_GoBack"/>
+      <w:bookmarkEnd w:id="0"/>
+      <w:r>
+        <w:rPr>
+          <w:rFonts w:ascii="Times New Roman" w:eastAsia="Times New Roman" w:hAnsi="Times New Roman" w:cs="Times New Roman"/>
+          <w:b/>
+          <w:bCs/>
+          <w:sz w:val="27"/>
+          <w:szCs w:val="27"/>
+          <w:lang w:eastAsia="ru-RU"/>
+        </w:rPr>
+        <w:t xml:space="preserve">. </w:t>
       </w:r>
       <w:proofErr w:type="spellStart"/>
       <w:r>
@@ -4552,54 +4662,10 @@
     </w:p>
     <w:p>
       <w:pPr>
-        <w:spacing w:after="0" w:line="240" w:lineRule="auto"/>
-        <w:rPr>
-          <w:rFonts w:ascii="Times New Roman" w:eastAsia="Times New Roman" w:hAnsi="Times New Roman" w:cs="Times New Roman"/>
-          <w:sz w:val="24"/>
-          <w:szCs w:val="24"/>
-          <w:lang w:eastAsia="ru-RU"/>
-        </w:rPr>
-      </w:pPr>
-      <w:r>
-        <w:rPr>
-          <w:rFonts w:ascii="Times New Roman" w:eastAsia="Times New Roman" w:hAnsi="Times New Roman" w:cs="Times New Roman"/>
-          <w:sz w:val="24"/>
-          <w:szCs w:val="24"/>
-          <w:lang w:eastAsia="ru-RU"/>
-        </w:rPr>
-        <w:pict>
-          <v:rect id="_x0000_i1030" style="width:0;height:1.5pt" o:hralign="center" o:hrstd="t" o:hr="t" fillcolor="#a0a0a0" stroked="f"/>
-        </w:pict>
-      </w:r>
-    </w:p>
-    <w:p>
-      <w:pPr>
-        <w:spacing w:before="100" w:beforeAutospacing="1" w:after="100" w:afterAutospacing="1" w:line="240" w:lineRule="auto"/>
-        <w:rPr>
-          <w:rFonts w:ascii="Times New Roman" w:eastAsia="Times New Roman" w:hAnsi="Times New Roman" w:cs="Times New Roman"/>
-          <w:sz w:val="24"/>
-          <w:szCs w:val="24"/>
-          <w:lang w:val="en-US" w:eastAsia="ru-RU"/>
-        </w:rPr>
-      </w:pPr>
-      <w:r>
-        <w:rPr>
-          <w:rFonts w:ascii="Times New Roman" w:eastAsia="Times New Roman" w:hAnsi="Times New Roman" w:cs="Times New Roman"/>
-          <w:sz w:val="24"/>
-          <w:szCs w:val="24"/>
-          <w:lang w:val="en-US" w:eastAsia="ru-RU"/>
-        </w:rPr>
-        <w:t>This document provides a structured guideline for development, ensuring all user needs, system requirements, feasibility considerations, and risk management strategies are accounted for in the successful implementation of the bike rental platform.</w:t>
-      </w:r>
-    </w:p>
-    <w:p>
-      <w:pPr>
         <w:rPr>
           <w:lang w:val="en-US"/>
         </w:rPr>
       </w:pPr>
-      <w:bookmarkStart w:id="0" w:name="_GoBack"/>
-      <w:bookmarkEnd w:id="0"/>
     </w:p>
     <w:sectPr>
       <w:pgSz w:w="11906" w:h="16838"/>
@@ -5359,6 +5425,155 @@
     </w:lvl>
   </w:abstractNum>
   <w:abstractNum w:abstractNumId="5">
+    <w:nsid w:val="2C602858"/>
+    <w:multiLevelType w:val="multilevel"/>
+    <w:tmpl w:val="DC147930"/>
+    <w:lvl w:ilvl="0">
+      <w:start w:val="1"/>
+      <w:numFmt w:val="bullet"/>
+      <w:lvlText w:val=""/>
+      <w:lvlJc w:val="left"/>
+      <w:pPr>
+        <w:tabs>
+          <w:tab w:val="num" w:pos="720"/>
+        </w:tabs>
+        <w:ind w:left="720" w:hanging="360"/>
+      </w:pPr>
+      <w:rPr>
+        <w:rFonts w:ascii="Symbol" w:hAnsi="Symbol" w:hint="default"/>
+        <w:sz w:val="20"/>
+      </w:rPr>
+    </w:lvl>
+    <w:lvl w:ilvl="1" w:tentative="1">
+      <w:start w:val="1"/>
+      <w:numFmt w:val="bullet"/>
+      <w:lvlText w:val="o"/>
+      <w:lvlJc w:val="left"/>
+      <w:pPr>
+        <w:tabs>
+          <w:tab w:val="num" w:pos="1440"/>
+        </w:tabs>
+        <w:ind w:left="1440" w:hanging="360"/>
+      </w:pPr>
+      <w:rPr>
+        <w:rFonts w:ascii="Courier New" w:hAnsi="Courier New" w:hint="default"/>
+        <w:sz w:val="20"/>
+      </w:rPr>
+    </w:lvl>
+    <w:lvl w:ilvl="2" w:tentative="1">
+      <w:start w:val="1"/>
+      <w:numFmt w:val="bullet"/>
+      <w:lvlText w:val=""/>
+      <w:lvlJc w:val="left"/>
+      <w:pPr>
+        <w:tabs>
+          <w:tab w:val="num" w:pos="2160"/>
+        </w:tabs>
+        <w:ind w:left="2160" w:hanging="360"/>
+      </w:pPr>
+      <w:rPr>
+        <w:rFonts w:ascii="Wingdings" w:hAnsi="Wingdings" w:hint="default"/>
+        <w:sz w:val="20"/>
+      </w:rPr>
+    </w:lvl>
+    <w:lvl w:ilvl="3" w:tentative="1">
+      <w:start w:val="1"/>
+      <w:numFmt w:val="bullet"/>
+      <w:lvlText w:val=""/>
+      <w:lvlJc w:val="left"/>
+      <w:pPr>
+        <w:tabs>
+          <w:tab w:val="num" w:pos="2880"/>
+        </w:tabs>
+        <w:ind w:left="2880" w:hanging="360"/>
+      </w:pPr>
+      <w:rPr>
+        <w:rFonts w:ascii="Wingdings" w:hAnsi="Wingdings" w:hint="default"/>
+        <w:sz w:val="20"/>
+      </w:rPr>
+    </w:lvl>
+    <w:lvl w:ilvl="4" w:tentative="1">
+      <w:start w:val="1"/>
+      <w:numFmt w:val="bullet"/>
+      <w:lvlText w:val=""/>
+      <w:lvlJc w:val="left"/>
+      <w:pPr>
+        <w:tabs>
+          <w:tab w:val="num" w:pos="3600"/>
+        </w:tabs>
+        <w:ind w:left="3600" w:hanging="360"/>
+      </w:pPr>
+      <w:rPr>
+        <w:rFonts w:ascii="Wingdings" w:hAnsi="Wingdings" w:hint="default"/>
+        <w:sz w:val="20"/>
+      </w:rPr>
+    </w:lvl>
+    <w:lvl w:ilvl="5" w:tentative="1">
+      <w:start w:val="1"/>
+      <w:numFmt w:val="bullet"/>
+      <w:lvlText w:val=""/>
+      <w:lvlJc w:val="left"/>
+      <w:pPr>
+        <w:tabs>
+          <w:tab w:val="num" w:pos="4320"/>
+        </w:tabs>
+        <w:ind w:left="4320" w:hanging="360"/>
+      </w:pPr>
+      <w:rPr>
+        <w:rFonts w:ascii="Wingdings" w:hAnsi="Wingdings" w:hint="default"/>
+        <w:sz w:val="20"/>
+      </w:rPr>
+    </w:lvl>
+    <w:lvl w:ilvl="6" w:tentative="1">
+      <w:start w:val="1"/>
+      <w:numFmt w:val="bullet"/>
+      <w:lvlText w:val=""/>
+      <w:lvlJc w:val="left"/>
+      <w:pPr>
+        <w:tabs>
+          <w:tab w:val="num" w:pos="5040"/>
+        </w:tabs>
+        <w:ind w:left="5040" w:hanging="360"/>
+      </w:pPr>
+      <w:rPr>
+        <w:rFonts w:ascii="Wingdings" w:hAnsi="Wingdings" w:hint="default"/>
+        <w:sz w:val="20"/>
+      </w:rPr>
+    </w:lvl>
+    <w:lvl w:ilvl="7" w:tentative="1">
+      <w:start w:val="1"/>
+      <w:numFmt w:val="bullet"/>
+      <w:lvlText w:val=""/>
+      <w:lvlJc w:val="left"/>
+      <w:pPr>
+        <w:tabs>
+          <w:tab w:val="num" w:pos="5760"/>
+        </w:tabs>
+        <w:ind w:left="5760" w:hanging="360"/>
+      </w:pPr>
+      <w:rPr>
+        <w:rFonts w:ascii="Wingdings" w:hAnsi="Wingdings" w:hint="default"/>
+        <w:sz w:val="20"/>
+      </w:rPr>
+    </w:lvl>
+    <w:lvl w:ilvl="8" w:tentative="1">
+      <w:start w:val="1"/>
+      <w:numFmt w:val="bullet"/>
+      <w:lvlText w:val=""/>
+      <w:lvlJc w:val="left"/>
+      <w:pPr>
+        <w:tabs>
+          <w:tab w:val="num" w:pos="6480"/>
+        </w:tabs>
+        <w:ind w:left="6480" w:hanging="360"/>
+      </w:pPr>
+      <w:rPr>
+        <w:rFonts w:ascii="Wingdings" w:hAnsi="Wingdings" w:hint="default"/>
+        <w:sz w:val="20"/>
+      </w:rPr>
+    </w:lvl>
+  </w:abstractNum>
+  <w:abstractNum w:abstractNumId="6">
     <w:nsid w:val="315E0ECE"/>
     <w:multiLevelType w:val="multilevel"/>
     <w:tmpl w:val="324E65F6"/>
@@ -5507,7 +5722,7 @@
       </w:rPr>
     </w:lvl>
   </w:abstractNum>
-  <w:abstractNum w:abstractNumId="6">
+  <w:abstractNum w:abstractNumId="7">
     <w:nsid w:val="326A3872"/>
     <w:multiLevelType w:val="multilevel"/>
     <w:tmpl w:val="64163718"/>
@@ -5656,7 +5871,7 @@
       </w:rPr>
     </w:lvl>
   </w:abstractNum>
-  <w:abstractNum w:abstractNumId="7">
+  <w:abstractNum w:abstractNumId="8">
     <w:nsid w:val="470B2E02"/>
     <w:multiLevelType w:val="multilevel"/>
     <w:tmpl w:val="A2787E56"/>
@@ -5805,7 +6020,7 @@
       </w:rPr>
     </w:lvl>
   </w:abstractNum>
-  <w:abstractNum w:abstractNumId="8">
+  <w:abstractNum w:abstractNumId="9">
     <w:nsid w:val="495A3DCD"/>
     <w:multiLevelType w:val="multilevel"/>
     <w:tmpl w:val="3C168FDE"/>
@@ -5954,7 +6169,7 @@
       </w:rPr>
     </w:lvl>
   </w:abstractNum>
-  <w:abstractNum w:abstractNumId="9">
+  <w:abstractNum w:abstractNumId="10">
     <w:nsid w:val="4D1F68F1"/>
     <w:multiLevelType w:val="multilevel"/>
     <w:tmpl w:val="464AF458"/>
@@ -6103,7 +6318,7 @@
       </w:rPr>
     </w:lvl>
   </w:abstractNum>
-  <w:abstractNum w:abstractNumId="10">
+  <w:abstractNum w:abstractNumId="11">
     <w:nsid w:val="4E8E6944"/>
     <w:multiLevelType w:val="multilevel"/>
     <w:tmpl w:val="50148568"/>
@@ -6252,7 +6467,7 @@
       </w:rPr>
     </w:lvl>
   </w:abstractNum>
-  <w:abstractNum w:abstractNumId="11">
+  <w:abstractNum w:abstractNumId="12">
     <w:nsid w:val="530F260C"/>
     <w:multiLevelType w:val="multilevel"/>
     <w:tmpl w:val="A35EC5AC"/>
@@ -6401,7 +6616,7 @@
       </w:rPr>
     </w:lvl>
   </w:abstractNum>
-  <w:abstractNum w:abstractNumId="12">
+  <w:abstractNum w:abstractNumId="13">
     <w:nsid w:val="62616329"/>
     <w:multiLevelType w:val="multilevel"/>
     <w:tmpl w:val="CBBA4474"/>
@@ -6550,7 +6765,7 @@
       </w:rPr>
     </w:lvl>
   </w:abstractNum>
-  <w:abstractNum w:abstractNumId="13">
+  <w:abstractNum w:abstractNumId="14">
     <w:nsid w:val="67395363"/>
     <w:multiLevelType w:val="multilevel"/>
     <w:tmpl w:val="7C6A5BA6"/>
@@ -6667,7 +6882,7 @@
       </w:pPr>
     </w:lvl>
   </w:abstractNum>
-  <w:abstractNum w:abstractNumId="14">
+  <w:abstractNum w:abstractNumId="15">
     <w:nsid w:val="7A735FE7"/>
     <w:multiLevelType w:val="multilevel"/>
     <w:tmpl w:val="E12CD308"/>
@@ -6817,49 +7032,52 @@
     </w:lvl>
   </w:abstractNum>
   <w:num w:numId="1">
-    <w:abstractNumId w:val="11"/>
+    <w:abstractNumId w:val="12"/>
   </w:num>
   <w:num w:numId="2">
     <w:abstractNumId w:val="1"/>
   </w:num>
   <w:num w:numId="3">
-    <w:abstractNumId w:val="9"/>
+    <w:abstractNumId w:val="10"/>
   </w:num>
   <w:num w:numId="4">
-    <w:abstractNumId w:val="7"/>
+    <w:abstractNumId w:val="8"/>
   </w:num>
   <w:num w:numId="5">
     <w:abstractNumId w:val="2"/>
   </w:num>
   <w:num w:numId="6">
-    <w:abstractNumId w:val="6"/>
+    <w:abstractNumId w:val="7"/>
   </w:num>
   <w:num w:numId="7">
-    <w:abstractNumId w:val="14"/>
+    <w:abstractNumId w:val="15"/>
   </w:num>
   <w:num w:numId="8">
     <w:abstractNumId w:val="3"/>
   </w:num>
   <w:num w:numId="9">
-    <w:abstractNumId w:val="12"/>
+    <w:abstractNumId w:val="13"/>
   </w:num>
   <w:num w:numId="10">
-    <w:abstractNumId w:val="8"/>
+    <w:abstractNumId w:val="9"/>
   </w:num>
   <w:num w:numId="11">
-    <w:abstractNumId w:val="10"/>
+    <w:abstractNumId w:val="11"/>
   </w:num>
   <w:num w:numId="12">
-    <w:abstractNumId w:val="5"/>
+    <w:abstractNumId w:val="6"/>
   </w:num>
   <w:num w:numId="13">
     <w:abstractNumId w:val="0"/>
   </w:num>
   <w:num w:numId="14">
-    <w:abstractNumId w:val="13"/>
+    <w:abstractNumId w:val="14"/>
   </w:num>
   <w:num w:numId="15">
     <w:abstractNumId w:val="4"/>
+  </w:num>
+  <w:num w:numId="16">
+    <w:abstractNumId w:val="5"/>
   </w:num>
 </w:numbering>
 </file>

</xml_diff>